<commit_message>
Cambios en dictamenes medicionhe informaticos
</commit_message>
<xml_diff>
--- a/storage/app/templates/Anexo30/DIctamenes/DICTAMEN TECNICO DE SISTEMAS DE MEDICION.docx
+++ b/storage/app/templates/Anexo30/DIctamenes/DICTAMEN TECNICO DE SISTEMAS DE MEDICION.docx
@@ -132,7 +132,7 @@
           </mc:Choice>
           <mc:Fallback>
             <w:pict>
-              <v:shape w14:anchorId="77D74D3D" id="Graphic 7" o:spid="_x0000_s1026" style="position:absolute;margin-left:479.6pt;margin-top:48.8pt;width:100pt;height:.5pt;z-index:15733248;visibility:visible;mso-wrap-style:square;mso-wrap-distance-left:0;mso-wrap-distance-top:0;mso-wrap-distance-right:0;mso-wrap-distance-bottom:0;mso-position-horizontal:absolute;mso-position-horizontal-relative:page;mso-position-vertical:absolute;mso-position-vertical-relative:text;v-text-anchor:top" coordsize="1270000,6350" o:gfxdata="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" path="m1269796,l,,,6096r1269796,l1269796,xe" fillcolor="black" stroked="f">
+              <v:shape w14:anchorId="2890D595" id="Graphic 7" o:spid="_x0000_s1026" style="position:absolute;margin-left:479.6pt;margin-top:48.8pt;width:100pt;height:.5pt;z-index:15733248;visibility:visible;mso-wrap-style:square;mso-wrap-distance-left:0;mso-wrap-distance-top:0;mso-wrap-distance-right:0;mso-wrap-distance-bottom:0;mso-position-horizontal:absolute;mso-position-horizontal-relative:page;mso-position-vertical:absolute;mso-position-vertical-relative:text;v-text-anchor:top" coordsize="1270000,6350" o:gfxdata="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" path="m1269796,l,,,6096r1269796,l1269796,xe" fillcolor="black" stroked="f">
                 <v:path arrowok="t"/>
                 <w10:wrap anchorx="page"/>
               </v:shape>
@@ -222,7 +222,6 @@
           <w:tcPr>
             <w:tcW w:w="2015" w:type="dxa"/>
           </w:tcPr>
-          <w:bookmarkStart w:id="0" w:name="_Hlk169606648"/>
           <w:p>
             <w:pPr>
               <w:pStyle w:val="TableParagraph"/>
@@ -233,6 +232,7 @@
                 <w:sz w:val="16"/>
               </w:rPr>
             </w:pPr>
+            <w:bookmarkStart w:id="0" w:name="_Hlk169606648"/>
             <w:r>
               <w:rPr>
                 <w:noProof/>
@@ -323,7 +323,7 @@
                 </mc:Choice>
                 <mc:Fallback>
                   <w:pict>
-                    <v:group w14:anchorId="1CA5A376" id="Group 8" o:spid="_x0000_s1026" style="position:absolute;margin-left:40.55pt;margin-top:9.4pt;width:57.4pt;height:.5pt;z-index:251654656;mso-wrap-distance-left:0;mso-wrap-distance-right:0" coordsize="7289,63" o:gfxdata="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">
+                    <v:group w14:anchorId="4BFC906C" id="Group 8" o:spid="_x0000_s1026" style="position:absolute;margin-left:40.55pt;margin-top:9.4pt;width:57.4pt;height:.5pt;z-index:251654656;mso-wrap-distance-left:0;mso-wrap-distance-right:0" coordsize="7289,63" o:gfxdata="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">
                       <v:shape id="Graphic 9" o:spid="_x0000_s1027" style="position:absolute;width:7289;height:63;visibility:visible;mso-wrap-style:square;v-text-anchor:top" coordsize="728980,6350" o:gfxdata="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" path="m728472,l,,,6096r728472,l728472,xe" fillcolor="black" stroked="f">
                         <v:path arrowok="t"/>
                       </v:shape>
@@ -462,7 +462,7 @@
                 </mc:Choice>
                 <mc:Fallback>
                   <w:pict>
-                    <v:group w14:anchorId="73C41A4D" id="Group 10" o:spid="_x0000_s1026" style="position:absolute;margin-left:117.55pt;margin-top:9.4pt;width:107.1pt;height:.5pt;z-index:251659776;mso-wrap-distance-left:0;mso-wrap-distance-right:0" coordsize="13601,63" o:gfxdata="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">
+                    <v:group w14:anchorId="64F300DF" id="Group 10" o:spid="_x0000_s1026" style="position:absolute;margin-left:117.55pt;margin-top:9.4pt;width:107.1pt;height:.5pt;z-index:251659776;mso-wrap-distance-left:0;mso-wrap-distance-right:0" coordsize="13601,63" o:gfxdata="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">
                       <v:shape id="Graphic 11" o:spid="_x0000_s1027" style="position:absolute;width:13601;height:63;visibility:visible;mso-wrap-style:square;v-text-anchor:top" coordsize="1360170,6350" o:gfxdata="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" path="m1359662,l,,,6096r1359662,l1359662,xe" fillcolor="black" stroked="f">
                         <v:path arrowok="t"/>
                       </v:shape>
@@ -4854,7 +4854,7 @@
                 </mc:Choice>
                 <mc:Fallback>
                   <w:pict>
-                    <v:group w14:anchorId="2A3D6E93" id="Group 12" o:spid="_x0000_s1026" style="position:absolute;margin-left:119.2pt;margin-top:-.5pt;width:28.5pt;height:13.2pt;z-index:-251663360;mso-wrap-distance-left:0;mso-wrap-distance-right:0" coordsize="361950,167640" o:gfxdata="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">
+                    <v:group w14:anchorId="172AA8B9" id="Group 12" o:spid="_x0000_s1026" style="position:absolute;margin-left:119.2pt;margin-top:-.5pt;width:28.5pt;height:13.2pt;z-index:-251663360;mso-wrap-distance-left:0;mso-wrap-distance-right:0" coordsize="361950,167640" o:gfxdata="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">
                       <v:shape id="Graphic 13" o:spid="_x0000_s1027" style="position:absolute;top:12;width:361950;height:167640;visibility:visible;mso-wrap-style:square;v-text-anchor:top" coordsize="361950,167640" o:gfxdata="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" path="m6083,161544r-6083,l,167627r6083,l6083,161544xem6083,l,,,6083,,161531r6083,l6083,6083,6083,xem355396,161544r-349300,l6096,167627r349300,l355396,161544xem355396,l6096,r,6083l355396,6083r,-6083xem361569,161544r-6096,l355473,167627r6096,l361569,161544xem361569,r-6096,l355473,6083r,155448l361569,161531r,-155448l361569,xe" fillcolor="black" stroked="f">
                         <v:path arrowok="t"/>
                       </v:shape>
@@ -5055,7 +5055,7 @@
                 </mc:Choice>
                 <mc:Fallback>
                   <w:pict>
-                    <v:group w14:anchorId="66EA506A" id="Group 14" o:spid="_x0000_s1026" style="position:absolute;margin-left:388.25pt;margin-top:-.5pt;width:28.75pt;height:13.2pt;z-index:-251661312;mso-wrap-distance-left:0;mso-wrap-distance-right:0" coordsize="365125,167640" o:gfxdata="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">
+                    <v:group w14:anchorId="4F17746A" id="Group 14" o:spid="_x0000_s1026" style="position:absolute;margin-left:388.25pt;margin-top:-.5pt;width:28.75pt;height:13.2pt;z-index:-251661312;mso-wrap-distance-left:0;mso-wrap-distance-right:0" coordsize="365125,167640" o:gfxdata="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">
                       <v:shape id="Graphic 15" o:spid="_x0000_s1027" style="position:absolute;top:12;width:365125;height:167640;visibility:visible;mso-wrap-style:square;v-text-anchor:top" coordsize="365125,167640" o:gfxdata="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" path="m6083,161544r-6083,l,167627r6083,l6083,161544xem6083,l,,,6083,,161531r6083,l6083,6083,6083,xem358444,161544r-352348,l6096,167627r352348,l358444,161544xem358444,l6096,r,6083l358444,6083r,-6083xem364604,161544r-6083,l358521,167627r6083,l364604,161544xem364604,r-6083,l358521,6083r,155448l364604,161531r,-155448l364604,xe" fillcolor="black" stroked="f">
                         <v:path arrowok="t"/>
                       </v:shape>
@@ -5750,7 +5750,7 @@
                 </mc:Choice>
                 <mc:Fallback>
                   <w:pict>
-                    <v:group w14:anchorId="2C28C4D7" id="Group 16" o:spid="_x0000_s1026" style="width:114.4pt;height:.55pt;mso-position-horizontal-relative:char;mso-position-vertical-relative:line" coordsize="14528,69" o:gfxdata="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">
+                    <v:group w14:anchorId="6E8C660D" id="Group 16" o:spid="_x0000_s1026" style="width:114.4pt;height:.55pt;mso-position-horizontal-relative:char;mso-position-vertical-relative:line" coordsize="14528,69" o:gfxdata="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">
                       <v:shape id="Graphic 17" o:spid="_x0000_s1027" style="position:absolute;width:14528;height:69;visibility:visible;mso-wrap-style:square;v-text-anchor:top" coordsize="1452880,6985" o:gfxdata="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" path="m1452372,l,,,6400r1452372,l1452372,xe" fillcolor="black" stroked="f">
                         <v:path arrowok="t"/>
                       </v:shape>
@@ -5849,7 +5849,7 @@
                 </mc:Choice>
                 <mc:Fallback>
                   <w:pict>
-                    <v:group w14:anchorId="7E22A94F" id="Group 18" o:spid="_x0000_s1026" style="width:163.1pt;height:.55pt;mso-position-horizontal-relative:char;mso-position-vertical-relative:line" coordsize="20713,69" o:gfxdata="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">
+                    <v:group w14:anchorId="07FCA53E" id="Group 18" o:spid="_x0000_s1026" style="width:163.1pt;height:.55pt;mso-position-horizontal-relative:char;mso-position-vertical-relative:line" coordsize="20713,69" o:gfxdata="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">
                       <v:shape id="Graphic 19" o:spid="_x0000_s1027" style="position:absolute;width:20713;height:69;visibility:visible;mso-wrap-style:square;v-text-anchor:top" coordsize="2071370,6985" o:gfxdata="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" path="m2071369,l,,,6400r2071369,l2071369,xe" fillcolor="black" stroked="f">
                         <v:path arrowok="t"/>
                       </v:shape>
@@ -5948,7 +5948,7 @@
                 </mc:Choice>
                 <mc:Fallback>
                   <w:pict>
-                    <v:group w14:anchorId="1D937344" id="Group 20" o:spid="_x0000_s1026" style="width:159.15pt;height:.55pt;mso-position-horizontal-relative:char;mso-position-vertical-relative:line" coordsize="20212,69" o:gfxdata="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">
+                    <v:group w14:anchorId="4ABFD3B6" id="Group 20" o:spid="_x0000_s1026" style="width:159.15pt;height:.55pt;mso-position-horizontal-relative:char;mso-position-vertical-relative:line" coordsize="20212,69" o:gfxdata="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">
                       <v:shape id="Graphic 21" o:spid="_x0000_s1027" style="position:absolute;width:20212;height:69;visibility:visible;mso-wrap-style:square;v-text-anchor:top" coordsize="2021205,6985" o:gfxdata="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" path="m2021077,l,,,6400r2021077,l2021077,xe" fillcolor="black" stroked="f">
                         <v:path arrowok="t"/>
                       </v:shape>
@@ -6325,7 +6325,7 @@
                 </mc:Choice>
                 <mc:Fallback>
                   <w:pict>
-                    <v:group w14:anchorId="22DFD2DF" id="Group 22" o:spid="_x0000_s1026" style="width:130.7pt;height:.7pt;mso-position-horizontal-relative:char;mso-position-vertical-relative:line" coordsize="16598,88" o:gfxdata="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">
+                    <v:group w14:anchorId="4BDFC796" id="Group 22" o:spid="_x0000_s1026" style="width:130.7pt;height:.7pt;mso-position-horizontal-relative:char;mso-position-vertical-relative:line" coordsize="16598,88" o:gfxdata="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">
                       <v:shape id="Graphic 23" o:spid="_x0000_s1027" style="position:absolute;top:43;width:16598;height:13;visibility:visible;mso-wrap-style:square;v-text-anchor:top" coordsize="1659889,1270" o:gfxdata="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" path="m,l1659291,e" filled="f" strokeweight=".24219mm">
                         <v:path arrowok="t"/>
                       </v:shape>
@@ -6622,11 +6622,19 @@
           <w:p>
             <w:pPr>
               <w:pStyle w:val="TableParagraph"/>
+              <w:jc w:val="center"/>
               <w:rPr>
                 <w:rFonts w:ascii="Times New Roman"/>
                 <w:sz w:val="12"/>
               </w:rPr>
             </w:pPr>
+            <w:r>
+              <w:rPr>
+                <w:rFonts w:ascii="Times New Roman"/>
+                <w:sz w:val="12"/>
+              </w:rPr>
+              <w:t>${EQUIPO}</w:t>
+            </w:r>
           </w:p>
         </w:tc>
         <w:tc>
@@ -6636,11 +6644,20 @@
           <w:p>
             <w:pPr>
               <w:pStyle w:val="TableParagraph"/>
+              <w:ind w:firstLine="720"/>
+              <w:jc w:val="center"/>
               <w:rPr>
                 <w:rFonts w:ascii="Times New Roman"/>
                 <w:sz w:val="12"/>
               </w:rPr>
             </w:pPr>
+            <w:r>
+              <w:rPr>
+                <w:rFonts w:ascii="Times New Roman"/>
+                <w:sz w:val="12"/>
+              </w:rPr>
+              <w:t>${IDENTIFICACION}</w:t>
+            </w:r>
           </w:p>
         </w:tc>
         <w:tc>
@@ -6650,6 +6667,7 @@
           <w:p>
             <w:pPr>
               <w:pStyle w:val="TableParagraph"/>
+              <w:jc w:val="center"/>
               <w:rPr>
                 <w:rFonts w:ascii="Times New Roman"/>
                 <w:sz w:val="12"/>
@@ -6657,427 +6675,11 @@
             </w:pPr>
             <w:r>
               <w:rPr>
-                <w:bCs/>
-                <w:sz w:val="12"/>
-                <w:szCs w:val="12"/>
-              </w:rPr>
-              <w:t>ANEXOS</w:t>
-            </w:r>
-            <w:r>
-              <w:rPr>
-                <w:bCs/>
-                <w:spacing w:val="-5"/>
-                <w:sz w:val="12"/>
-                <w:szCs w:val="12"/>
-              </w:rPr>
-              <w:t xml:space="preserve"> </w:t>
-            </w:r>
-            <w:r>
-              <w:rPr>
-                <w:bCs/>
-                <w:sz w:val="12"/>
-                <w:szCs w:val="12"/>
-              </w:rPr>
-              <w:t>30</w:t>
-            </w:r>
-            <w:r>
-              <w:rPr>
-                <w:bCs/>
-                <w:spacing w:val="-5"/>
-                <w:sz w:val="12"/>
-                <w:szCs w:val="12"/>
-              </w:rPr>
-              <w:t xml:space="preserve"> </w:t>
-            </w:r>
-            <w:r>
-              <w:rPr>
-                <w:bCs/>
-                <w:sz w:val="12"/>
-                <w:szCs w:val="12"/>
-              </w:rPr>
-              <w:t>Y</w:t>
-            </w:r>
-            <w:r>
-              <w:rPr>
-                <w:bCs/>
-                <w:spacing w:val="-3"/>
-                <w:sz w:val="12"/>
-                <w:szCs w:val="12"/>
-              </w:rPr>
-              <w:t xml:space="preserve"> </w:t>
-            </w:r>
-            <w:r>
-              <w:rPr>
-                <w:bCs/>
-                <w:sz w:val="12"/>
-                <w:szCs w:val="12"/>
-              </w:rPr>
-              <w:t>31</w:t>
-            </w:r>
-            <w:r>
-              <w:rPr>
-                <w:bCs/>
-                <w:spacing w:val="-5"/>
-                <w:sz w:val="12"/>
-                <w:szCs w:val="12"/>
-              </w:rPr>
-              <w:t xml:space="preserve"> </w:t>
-            </w:r>
-            <w:r>
-              <w:rPr>
-                <w:bCs/>
-                <w:sz w:val="12"/>
-                <w:szCs w:val="12"/>
-              </w:rPr>
-              <w:t>DE</w:t>
-            </w:r>
-            <w:r>
-              <w:rPr>
-                <w:bCs/>
-                <w:spacing w:val="-3"/>
-                <w:sz w:val="12"/>
-                <w:szCs w:val="12"/>
-              </w:rPr>
-              <w:t xml:space="preserve"> </w:t>
-            </w:r>
-            <w:r>
-              <w:rPr>
-                <w:bCs/>
-                <w:sz w:val="12"/>
-                <w:szCs w:val="12"/>
-              </w:rPr>
-              <w:t>LA</w:t>
-            </w:r>
-            <w:r>
-              <w:rPr>
-                <w:bCs/>
-                <w:spacing w:val="-4"/>
-                <w:sz w:val="12"/>
-                <w:szCs w:val="12"/>
-              </w:rPr>
-              <w:t xml:space="preserve"> </w:t>
-            </w:r>
-            <w:r>
-              <w:rPr>
-                <w:bCs/>
-                <w:sz w:val="12"/>
-                <w:szCs w:val="12"/>
-              </w:rPr>
-              <w:t>RESOLUCIÓN</w:t>
-            </w:r>
-            <w:r>
-              <w:rPr>
-                <w:bCs/>
-                <w:spacing w:val="-5"/>
-                <w:sz w:val="12"/>
-                <w:szCs w:val="12"/>
-              </w:rPr>
-              <w:t xml:space="preserve"> </w:t>
-            </w:r>
-            <w:r>
-              <w:rPr>
-                <w:bCs/>
-                <w:sz w:val="12"/>
-                <w:szCs w:val="12"/>
-              </w:rPr>
-              <w:t>MISCELÁNEA</w:t>
-            </w:r>
-            <w:r>
-              <w:rPr>
-                <w:bCs/>
-                <w:spacing w:val="-4"/>
-                <w:sz w:val="12"/>
-                <w:szCs w:val="12"/>
-              </w:rPr>
-              <w:t xml:space="preserve"> </w:t>
-            </w:r>
-            <w:r>
-              <w:rPr>
-                <w:bCs/>
-                <w:sz w:val="12"/>
-                <w:szCs w:val="12"/>
-              </w:rPr>
-              <w:t>FISCAL</w:t>
-            </w:r>
-            <w:r>
-              <w:rPr>
-                <w:bCs/>
-                <w:spacing w:val="-3"/>
-                <w:sz w:val="12"/>
-                <w:szCs w:val="12"/>
-              </w:rPr>
-              <w:t xml:space="preserve"> </w:t>
-            </w:r>
-            <w:r>
-              <w:rPr>
-                <w:bCs/>
-                <w:sz w:val="12"/>
-                <w:szCs w:val="12"/>
-              </w:rPr>
-              <w:t>PARA</w:t>
-            </w:r>
-            <w:r>
-              <w:rPr>
-                <w:bCs/>
-                <w:spacing w:val="-4"/>
-                <w:sz w:val="12"/>
-                <w:szCs w:val="12"/>
-              </w:rPr>
-              <w:t xml:space="preserve"> </w:t>
-            </w:r>
-            <w:r>
-              <w:rPr>
-                <w:bCs/>
-                <w:spacing w:val="-2"/>
-                <w:sz w:val="12"/>
-                <w:szCs w:val="12"/>
-              </w:rPr>
-              <w:t>202</w:t>
-            </w:r>
-            <w:r>
-              <w:rPr>
-                <w:bCs/>
-                <w:spacing w:val="-2"/>
-                <w:sz w:val="12"/>
-                <w:szCs w:val="12"/>
-              </w:rPr>
-              <w:t>4</w:t>
-            </w:r>
-          </w:p>
-        </w:tc>
-      </w:tr>
-      <w:tr>
-        <w:trPr>
-          <w:trHeight w:val="184"/>
-        </w:trPr>
-        <w:tc>
-          <w:tcPr>
-            <w:tcW w:w="3399" w:type="dxa"/>
-          </w:tcPr>
-          <w:p>
-            <w:pPr>
-              <w:pStyle w:val="TableParagraph"/>
-              <w:rPr>
                 <w:rFonts w:ascii="Times New Roman"/>
                 <w:sz w:val="12"/>
               </w:rPr>
-            </w:pPr>
-          </w:p>
-        </w:tc>
-        <w:tc>
-          <w:tcPr>
-            <w:tcW w:w="2693" w:type="dxa"/>
-          </w:tcPr>
-          <w:p>
-            <w:pPr>
-              <w:pStyle w:val="TableParagraph"/>
-              <w:rPr>
-                <w:rFonts w:ascii="Times New Roman"/>
-                <w:sz w:val="12"/>
-              </w:rPr>
-            </w:pPr>
-          </w:p>
-        </w:tc>
-        <w:tc>
-          <w:tcPr>
-            <w:tcW w:w="3543" w:type="dxa"/>
-          </w:tcPr>
-          <w:p>
-            <w:pPr>
-              <w:pStyle w:val="TableParagraph"/>
-              <w:rPr>
-                <w:rFonts w:ascii="Times New Roman"/>
-                <w:sz w:val="12"/>
-              </w:rPr>
-            </w:pPr>
-          </w:p>
-        </w:tc>
-      </w:tr>
-      <w:tr>
-        <w:trPr>
-          <w:trHeight w:val="184"/>
-        </w:trPr>
-        <w:tc>
-          <w:tcPr>
-            <w:tcW w:w="3399" w:type="dxa"/>
-          </w:tcPr>
-          <w:p>
-            <w:pPr>
-              <w:pStyle w:val="TableParagraph"/>
-              <w:rPr>
-                <w:rFonts w:ascii="Times New Roman"/>
-                <w:sz w:val="12"/>
-              </w:rPr>
-            </w:pPr>
-          </w:p>
-        </w:tc>
-        <w:tc>
-          <w:tcPr>
-            <w:tcW w:w="2693" w:type="dxa"/>
-          </w:tcPr>
-          <w:p>
-            <w:pPr>
-              <w:pStyle w:val="TableParagraph"/>
-              <w:rPr>
-                <w:rFonts w:ascii="Times New Roman"/>
-                <w:sz w:val="12"/>
-              </w:rPr>
-            </w:pPr>
-          </w:p>
-        </w:tc>
-        <w:tc>
-          <w:tcPr>
-            <w:tcW w:w="3543" w:type="dxa"/>
-          </w:tcPr>
-          <w:p>
-            <w:pPr>
-              <w:pStyle w:val="TableParagraph"/>
-              <w:rPr>
-                <w:rFonts w:ascii="Times New Roman"/>
-                <w:sz w:val="12"/>
-              </w:rPr>
-            </w:pPr>
-          </w:p>
-        </w:tc>
-      </w:tr>
-      <w:tr>
-        <w:trPr>
-          <w:trHeight w:val="184"/>
-        </w:trPr>
-        <w:tc>
-          <w:tcPr>
-            <w:tcW w:w="3399" w:type="dxa"/>
-          </w:tcPr>
-          <w:p>
-            <w:pPr>
-              <w:pStyle w:val="TableParagraph"/>
-              <w:rPr>
-                <w:rFonts w:ascii="Times New Roman"/>
-                <w:sz w:val="12"/>
-              </w:rPr>
-            </w:pPr>
-          </w:p>
-        </w:tc>
-        <w:tc>
-          <w:tcPr>
-            <w:tcW w:w="2693" w:type="dxa"/>
-          </w:tcPr>
-          <w:p>
-            <w:pPr>
-              <w:pStyle w:val="TableParagraph"/>
-              <w:rPr>
-                <w:rFonts w:ascii="Times New Roman"/>
-                <w:sz w:val="12"/>
-              </w:rPr>
-            </w:pPr>
-          </w:p>
-        </w:tc>
-        <w:tc>
-          <w:tcPr>
-            <w:tcW w:w="3543" w:type="dxa"/>
-          </w:tcPr>
-          <w:p>
-            <w:pPr>
-              <w:pStyle w:val="TableParagraph"/>
-              <w:rPr>
-                <w:rFonts w:ascii="Times New Roman"/>
-                <w:sz w:val="12"/>
-              </w:rPr>
-            </w:pPr>
-          </w:p>
-        </w:tc>
-      </w:tr>
-      <w:tr>
-        <w:trPr>
-          <w:trHeight w:val="184"/>
-        </w:trPr>
-        <w:tc>
-          <w:tcPr>
-            <w:tcW w:w="3399" w:type="dxa"/>
-          </w:tcPr>
-          <w:p>
-            <w:pPr>
-              <w:pStyle w:val="TableParagraph"/>
-              <w:rPr>
-                <w:rFonts w:ascii="Times New Roman"/>
-                <w:sz w:val="12"/>
-              </w:rPr>
-            </w:pPr>
-          </w:p>
-        </w:tc>
-        <w:tc>
-          <w:tcPr>
-            <w:tcW w:w="2693" w:type="dxa"/>
-          </w:tcPr>
-          <w:p>
-            <w:pPr>
-              <w:pStyle w:val="TableParagraph"/>
-              <w:rPr>
-                <w:rFonts w:ascii="Times New Roman"/>
-                <w:sz w:val="12"/>
-              </w:rPr>
-            </w:pPr>
-          </w:p>
-        </w:tc>
-        <w:tc>
-          <w:tcPr>
-            <w:tcW w:w="3543" w:type="dxa"/>
-          </w:tcPr>
-          <w:p>
-            <w:pPr>
-              <w:pStyle w:val="TableParagraph"/>
-              <w:rPr>
-                <w:rFonts w:ascii="Times New Roman"/>
-                <w:sz w:val="12"/>
-              </w:rPr>
-            </w:pPr>
-          </w:p>
-        </w:tc>
-      </w:tr>
-      <w:tr>
-        <w:trPr>
-          <w:trHeight w:val="184"/>
-        </w:trPr>
-        <w:tc>
-          <w:tcPr>
-            <w:tcW w:w="3399" w:type="dxa"/>
-          </w:tcPr>
-          <w:p>
-            <w:pPr>
-              <w:pStyle w:val="TableParagraph"/>
-              <w:rPr>
-                <w:rFonts w:ascii="Times New Roman"/>
-                <w:sz w:val="12"/>
-              </w:rPr>
-            </w:pPr>
-          </w:p>
-        </w:tc>
-        <w:tc>
-          <w:tcPr>
-            <w:tcW w:w="2693" w:type="dxa"/>
-          </w:tcPr>
-          <w:p>
-            <w:pPr>
-              <w:pStyle w:val="TableParagraph"/>
-              <w:rPr>
-                <w:rFonts w:ascii="Times New Roman"/>
-                <w:sz w:val="12"/>
-              </w:rPr>
-            </w:pPr>
-          </w:p>
-        </w:tc>
-        <w:tc>
-          <w:tcPr>
-            <w:tcW w:w="3543" w:type="dxa"/>
-          </w:tcPr>
-          <w:p>
-            <w:pPr>
-              <w:pStyle w:val="TableParagraph"/>
-              <w:rPr>
-                <w:rFonts w:ascii="Times New Roman"/>
-                <w:sz w:val="12"/>
-              </w:rPr>
-            </w:pPr>
+              <w:t>${NORMA}</w:t>
+            </w:r>
           </w:p>
         </w:tc>
       </w:tr>
@@ -7783,7 +7385,7 @@
               <v:stroke joinstyle="miter"/>
               <v:path gradientshapeok="t" o:connecttype="rect"/>
             </v:shapetype>
-            <v:shape id="Textbox 5" o:spid="_x0000_s1031" type="#_x0000_t202" style="position:absolute;margin-left:53.4pt;margin-top:731.6pt;width:505.1pt;height:36.6pt;z-index:15729152;visibility:visible;mso-wrap-style:square;mso-wrap-distance-left:0;mso-wrap-distance-top:0;mso-wrap-distance-right:0;mso-wrap-distance-bottom:0;mso-position-horizontal:absolute;mso-position-horizontal-relative:page;mso-position-vertical:absolute;mso-position-vertical-relative:page;v-text-anchor:top" o:gfxdata="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" filled="f" stroked="f">
+            <v:shape id="Textbox 5" o:spid="_x0000_s1031" type="#_x0000_t202" style="position:absolute;margin-left:53.4pt;margin-top:731.6pt;width:505.1pt;height:36.6pt;z-index:15729152;visibility:visible;mso-wrap-style:square;mso-wrap-distance-left:0;mso-wrap-distance-top:0;mso-wrap-distance-right:0;mso-wrap-distance-bottom:0;mso-position-horizontal:absolute;mso-position-horizontal-relative:page;mso-position-vertical:absolute;mso-position-vertical-relative:page;v-text-anchor:top" o:gfxdata="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" filled="f" stroked="f">
               <v:textbox inset="0,0,0,0">
                 <w:txbxContent>
                   <w:tbl>
@@ -9070,7 +8672,7 @@
               <v:stroke joinstyle="miter"/>
               <v:path gradientshapeok="t" o:connecttype="rect"/>
             </v:shapetype>
-            <v:shape id="Textbox 27" o:spid="_x0000_s1034" type="#_x0000_t202" style="position:absolute;margin-left:53.4pt;margin-top:731.6pt;width:505.1pt;height:36.6pt;z-index:251660800;visibility:visible;mso-wrap-style:square;mso-wrap-distance-left:0;mso-wrap-distance-top:0;mso-wrap-distance-right:0;mso-wrap-distance-bottom:0;mso-position-horizontal:absolute;mso-position-horizontal-relative:page;mso-position-vertical:absolute;mso-position-vertical-relative:page;v-text-anchor:top" o:gfxdata="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" filled="f" stroked="f">
+            <v:shape id="Textbox 27" o:spid="_x0000_s1034" type="#_x0000_t202" style="position:absolute;margin-left:53.4pt;margin-top:731.6pt;width:505.1pt;height:36.6pt;z-index:251660800;visibility:visible;mso-wrap-style:square;mso-wrap-distance-left:0;mso-wrap-distance-top:0;mso-wrap-distance-right:0;mso-wrap-distance-bottom:0;mso-position-horizontal:absolute;mso-position-horizontal-relative:page;mso-position-vertical:absolute;mso-position-vertical-relative:page;v-text-anchor:top" o:gfxdata="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" filled="f" stroked="f">
               <v:textbox inset="0,0,0,0">
                 <w:txbxContent>
                   <w:tbl>
@@ -10343,7 +9945,7 @@
               <v:stroke joinstyle="miter"/>
               <v:path gradientshapeok="t" o:connecttype="rect"/>
             </v:shapetype>
-            <v:shape id="Textbox 1" o:spid="_x0000_s1028" type="#_x0000_t202" style="position:absolute;margin-left:46.2pt;margin-top:35.4pt;width:554.3pt;height:50.7pt;z-index:15728640;visibility:visible;mso-wrap-style:square;mso-wrap-distance-left:0;mso-wrap-distance-top:0;mso-wrap-distance-right:0;mso-wrap-distance-bottom:0;mso-position-horizontal:absolute;mso-position-horizontal-relative:page;mso-position-vertical:absolute;mso-position-vertical-relative:page;v-text-anchor:top" o:gfxdata="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" filled="f" stroked="f">
+            <v:shape id="Textbox 1" o:spid="_x0000_s1028" type="#_x0000_t202" style="position:absolute;margin-left:46.2pt;margin-top:35.4pt;width:554.3pt;height:50.7pt;z-index:15728640;visibility:visible;mso-wrap-style:square;mso-wrap-distance-left:0;mso-wrap-distance-top:0;mso-wrap-distance-right:0;mso-wrap-distance-bottom:0;mso-position-horizontal:absolute;mso-position-horizontal-relative:page;mso-position-vertical:absolute;mso-position-vertical-relative:page;v-text-anchor:top" o:gfxdata="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" filled="f" stroked="f">
               <v:textbox inset="0,0,0,0">
                 <w:txbxContent>
                   <w:tbl>
@@ -11975,7 +11577,7 @@
               <v:stroke joinstyle="miter"/>
               <v:path gradientshapeok="t" o:connecttype="rect"/>
             </v:shapetype>
-            <v:shape id="Textbox 24" o:spid="_x0000_s1032" type="#_x0000_t202" style="position:absolute;margin-left:46.2pt;margin-top:35.4pt;width:554.3pt;height:50.7pt;z-index:15734784;visibility:visible;mso-wrap-style:square;mso-wrap-distance-left:0;mso-wrap-distance-top:0;mso-wrap-distance-right:0;mso-wrap-distance-bottom:0;mso-position-horizontal:absolute;mso-position-horizontal-relative:page;mso-position-vertical:absolute;mso-position-vertical-relative:page;v-text-anchor:top" o:gfxdata="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" filled="f" stroked="f">
+            <v:shape id="Textbox 24" o:spid="_x0000_s1032" type="#_x0000_t202" style="position:absolute;margin-left:46.2pt;margin-top:35.4pt;width:554.3pt;height:50.7pt;z-index:15734784;visibility:visible;mso-wrap-style:square;mso-wrap-distance-left:0;mso-wrap-distance-top:0;mso-wrap-distance-right:0;mso-wrap-distance-bottom:0;mso-position-horizontal:absolute;mso-position-horizontal-relative:page;mso-position-vertical:absolute;mso-position-vertical-relative:page;v-text-anchor:top" o:gfxdata="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" filled="f" stroked="f">
               <v:textbox inset="0,0,0,0">
                 <w:txbxContent>
                   <w:tbl>
@@ -13181,7 +12783,6 @@
   <w:style w:type="character" w:default="1" w:styleId="Fuentedeprrafopredeter">
     <w:name w:val="Default Paragraph Font"/>
     <w:uiPriority w:val="1"/>
-    <w:semiHidden/>
     <w:unhideWhenUsed/>
   </w:style>
   <w:style w:type="table" w:default="1" w:styleId="Tablanormal">

</xml_diff>